<commit_message>
Refatoração do Produtor-Consumidor. Atualização do relatório
</commit_message>
<xml_diff>
--- a/Relatório Ícaro e Ketrin.docx
+++ b/Relatório Ícaro e Ketrin.docx
@@ -149,7 +149,19 @@
         <w:rPr>
           <w:sz w:val="44"/>
         </w:rPr>
-        <w:t>Trabalho 1</w:t>
+        <w:t xml:space="preserve">Trabalho </w:t>
+      </w:r>
+      <w:r>
+        <w:rPr>
+          <w:sz w:val="44"/>
+        </w:rPr>
+        <w:t xml:space="preserve">Prático </w:t>
+      </w:r>
+      <w:r>
+        <w:rPr>
+          <w:sz w:val="44"/>
+        </w:rPr>
+        <w:t>1</w:t>
       </w:r>
     </w:p>
     <w:p>
@@ -165,7 +177,7 @@
           <w:b/>
           <w:sz w:val="52"/>
         </w:rPr>
-        <w:t>Título do Trabalho</w:t>
+        <w:t>Problemas Clássicos</w:t>
       </w:r>
     </w:p>
     <w:p>
@@ -333,7 +345,10 @@
         <w:t xml:space="preserve"> </w:t>
       </w:r>
       <w:r>
-        <w:t>1º de outubro de 2019.</w:t>
+        <w:t>05</w:t>
+      </w:r>
+      <w:r>
+        <w:t xml:space="preserve"> de outubro de 2019.</w:t>
       </w:r>
     </w:p>
     <w:p>
@@ -388,7 +403,21 @@
         <w:rPr>
           <w:sz w:val="20"/>
         </w:rPr>
-        <w:t>. Estas serão desenvolvidas na linguagem JAVA e seu código se encontra no link abaixo para acesso. O objetivo é implementar os problemas: (i) produtor-consumidor com buffer limitado; (</w:t>
+        <w:t xml:space="preserve">. Estas serão desenvolvidas na linguagem </w:t>
+      </w:r>
+      <w:proofErr w:type="spellStart"/>
+      <w:r>
+        <w:rPr>
+          <w:sz w:val="20"/>
+        </w:rPr>
+        <w:t>java</w:t>
+      </w:r>
+      <w:proofErr w:type="spellEnd"/>
+      <w:r>
+        <w:rPr>
+          <w:sz w:val="20"/>
+        </w:rPr>
+        <w:t xml:space="preserve"> e seu código se encontra no link abaixo para acesso. O objetivo é implementar os problemas: (i) produtor-consumidor com buffer limitado; (</w:t>
       </w:r>
       <w:proofErr w:type="spellStart"/>
       <w:r>
@@ -489,15 +518,138 @@
         <w:rPr>
           <w:sz w:val="20"/>
         </w:rPr>
-        <w:t xml:space="preserve">Apresentar </w:t>
-      </w:r>
-      <w:r>
-        <w:rPr>
-          <w:b/>
-          <w:sz w:val="20"/>
-        </w:rPr>
-        <w:t>COMO O TRABALHO FOI RESOLVIDO</w:t>
-      </w:r>
+        <w:t>O trabalho fora desenvolvido em</w:t>
+      </w:r>
+      <w:r>
+        <w:rPr>
+          <w:sz w:val="20"/>
+        </w:rPr>
+        <w:t xml:space="preserve"> JAVA</w:t>
+      </w:r>
+      <w:r>
+        <w:rPr>
+          <w:sz w:val="20"/>
+        </w:rPr>
+        <w:t>, onde ambos os membros desenvolveram em conjunto os três problemas impostos. Fora utilizado como ferramenta de sincronização e controle de versionamento um repositório, denominado “</w:t>
+      </w:r>
+      <w:proofErr w:type="spellStart"/>
+      <w:r>
+        <w:rPr>
+          <w:sz w:val="20"/>
+        </w:rPr>
+        <w:t>Problemas_Classicos</w:t>
+      </w:r>
+      <w:proofErr w:type="spellEnd"/>
+      <w:r>
+        <w:rPr>
+          <w:sz w:val="20"/>
+        </w:rPr>
+        <w:t xml:space="preserve">”, na plataforma </w:t>
+      </w:r>
+      <w:proofErr w:type="spellStart"/>
+      <w:r>
+        <w:rPr>
+          <w:sz w:val="20"/>
+        </w:rPr>
+        <w:t>Github</w:t>
+      </w:r>
+      <w:proofErr w:type="spellEnd"/>
+      <w:r>
+        <w:rPr>
+          <w:sz w:val="20"/>
+        </w:rPr>
+        <w:t>.</w:t>
+      </w:r>
+    </w:p>
+    <w:p>
+      <w:pPr>
+        <w:ind w:firstLine="720"/>
+        <w:jc w:val="both"/>
+        <w:rPr>
+          <w:sz w:val="20"/>
+        </w:rPr>
+      </w:pPr>
+      <w:r>
+        <w:rPr>
+          <w:sz w:val="20"/>
+        </w:rPr>
+        <w:t xml:space="preserve">A estrutura do projeto consiste na divisão de testes e código fonte da solução. Os códigos estão alocados em </w:t>
+      </w:r>
+      <w:r>
+        <w:rPr>
+          <w:i/>
+          <w:iCs/>
+          <w:sz w:val="20"/>
+        </w:rPr>
+        <w:t>/</w:t>
+      </w:r>
+      <w:proofErr w:type="spellStart"/>
+      <w:r>
+        <w:rPr>
+          <w:i/>
+          <w:iCs/>
+          <w:sz w:val="20"/>
+        </w:rPr>
+        <w:t>src</w:t>
+      </w:r>
+      <w:proofErr w:type="spellEnd"/>
+      <w:r>
+        <w:rPr>
+          <w:sz w:val="20"/>
+        </w:rPr>
+        <w:t xml:space="preserve">, separados por pacotes de acordo com o problema clássico. O mesmo é válido aos testes, no que diz respeito a sua separação. Sua localização é </w:t>
+      </w:r>
+      <w:r>
+        <w:rPr>
+          <w:i/>
+          <w:iCs/>
+          <w:sz w:val="20"/>
+        </w:rPr>
+        <w:t>/test</w:t>
+      </w:r>
+      <w:r>
+        <w:rPr>
+          <w:sz w:val="20"/>
+        </w:rPr>
+        <w:t>.</w:t>
+      </w:r>
+    </w:p>
+    <w:p>
+      <w:pPr>
+        <w:jc w:val="both"/>
+        <w:rPr>
+          <w:sz w:val="20"/>
+        </w:rPr>
+      </w:pPr>
+      <w:r>
+        <w:rPr>
+          <w:sz w:val="20"/>
+        </w:rPr>
+        <w:tab/>
+        <w:t xml:space="preserve">Para o desenvolvimento do problema clássico do produtor-consumidor, foram feitas classes para o consumidor, produtor, o buffer de dados e uma </w:t>
+      </w:r>
+      <w:proofErr w:type="spellStart"/>
+      <w:r>
+        <w:rPr>
+          <w:sz w:val="20"/>
+        </w:rPr>
+        <w:t>main</w:t>
+      </w:r>
+      <w:proofErr w:type="spellEnd"/>
+      <w:r>
+        <w:rPr>
+          <w:sz w:val="20"/>
+        </w:rPr>
+        <w:t xml:space="preserve"> para rodar aquela parte do sistema.</w:t>
+      </w:r>
+    </w:p>
+    <w:p>
+      <w:pPr>
+        <w:jc w:val="both"/>
+        <w:rPr>
+          <w:sz w:val="20"/>
+        </w:rPr>
+      </w:pPr>
     </w:p>
     <w:p>
       <w:pPr>
@@ -644,7 +796,9 @@
     </w:p>
     <w:p>
       <w:pPr>
-        <w:rPr>
+        <w:jc w:val="both"/>
+        <w:rPr>
+          <w:b/>
           <w:sz w:val="20"/>
           <w:szCs w:val="20"/>
         </w:rPr>
@@ -654,83 +808,7 @@
           <w:sz w:val="20"/>
           <w:szCs w:val="20"/>
         </w:rPr>
-        <w:t xml:space="preserve">Falar sobre </w:t>
-      </w:r>
-      <w:r>
-        <w:rPr>
-          <w:b/>
-          <w:sz w:val="20"/>
-          <w:szCs w:val="20"/>
-        </w:rPr>
-        <w:t xml:space="preserve">O QUE FOI APRENDIDO </w:t>
-      </w:r>
-      <w:r>
-        <w:rPr>
-          <w:sz w:val="20"/>
-          <w:szCs w:val="20"/>
-        </w:rPr>
-        <w:t xml:space="preserve">no trabalho </w:t>
-      </w:r>
-    </w:p>
-    <w:p>
-      <w:pPr>
-        <w:rPr>
-          <w:b/>
-          <w:sz w:val="20"/>
-          <w:szCs w:val="20"/>
-        </w:rPr>
-      </w:pPr>
-      <w:r>
-        <w:rPr>
-          <w:sz w:val="20"/>
-          <w:szCs w:val="20"/>
-        </w:rPr>
-        <w:t xml:space="preserve">Falar sobre os </w:t>
-      </w:r>
-      <w:r>
-        <w:rPr>
-          <w:b/>
-          <w:sz w:val="20"/>
-          <w:szCs w:val="20"/>
-        </w:rPr>
-        <w:t>PROBLEMAS ENCONTRADOS</w:t>
-      </w:r>
-      <w:r>
-        <w:rPr>
-          <w:sz w:val="20"/>
-          <w:szCs w:val="20"/>
-        </w:rPr>
-        <w:t xml:space="preserve"> (</w:t>
-      </w:r>
-      <w:r>
-        <w:rPr>
-          <w:sz w:val="20"/>
-          <w:szCs w:val="20"/>
-        </w:rPr>
-        <w:t>d</w:t>
-      </w:r>
-      <w:r>
-        <w:rPr>
-          <w:sz w:val="20"/>
-          <w:szCs w:val="20"/>
-        </w:rPr>
-        <w:t xml:space="preserve">ificuldades </w:t>
-      </w:r>
-      <w:proofErr w:type="spellStart"/>
-      <w:r>
-        <w:rPr>
-          <w:sz w:val="20"/>
-          <w:szCs w:val="20"/>
-        </w:rPr>
-        <w:t>etc</w:t>
-      </w:r>
-      <w:proofErr w:type="spellEnd"/>
-      <w:r>
-        <w:rPr>
-          <w:sz w:val="20"/>
-          <w:szCs w:val="20"/>
-        </w:rPr>
-        <w:t>)</w:t>
+        <w:t>Pudemos notar no desenvolvimento dos algoritmos aspectos que complementaram as aulas ministradas. É percebido a importância</w:t>
       </w:r>
     </w:p>
     <w:p>
@@ -756,6 +834,12 @@
           <w:sz w:val="20"/>
         </w:rPr>
       </w:pPr>
+      <w:r>
+        <w:rPr>
+          <w:sz w:val="20"/>
+        </w:rPr>
+        <w:t>Esta seção mostra os anexos utilizados na elaboração deste documento. Serão apresentados abaixo uma lista de figuras e de links que auxiliaram o desenvolvimento do trabalho e deste relatório.</w:t>
+      </w:r>
     </w:p>
     <w:p>
       <w:pPr>
@@ -764,47 +848,62 @@
           <w:sz w:val="20"/>
         </w:rPr>
       </w:pPr>
-      <w:r>
-        <w:rPr>
-          <w:sz w:val="20"/>
-        </w:rPr>
-        <w:t xml:space="preserve">Inserir todos os </w:t>
-      </w:r>
-      <w:r>
-        <w:rPr>
-          <w:b/>
-          <w:sz w:val="20"/>
-        </w:rPr>
-        <w:t xml:space="preserve">CÓDIGOS COMPLETOS </w:t>
-      </w:r>
-      <w:r>
-        <w:rPr>
-          <w:b/>
-          <w:sz w:val="20"/>
-        </w:rPr>
-        <w:t>EM</w:t>
-      </w:r>
-      <w:r>
-        <w:rPr>
-          <w:b/>
-          <w:sz w:val="20"/>
-        </w:rPr>
-        <w:t xml:space="preserve"> ANEXO</w:t>
-      </w:r>
-    </w:p>
-    <w:p>
-      <w:pPr>
-        <w:rPr>
-          <w:sz w:val="20"/>
-          <w:szCs w:val="20"/>
-        </w:rPr>
-      </w:pPr>
-    </w:p>
-    <w:p>
-      <w:pPr>
-        <w:rPr>
-          <w:sz w:val="20"/>
-          <w:szCs w:val="20"/>
+    </w:p>
+    <w:p>
+      <w:pPr>
+        <w:jc w:val="both"/>
+        <w:rPr>
+          <w:sz w:val="20"/>
+        </w:rPr>
+      </w:pPr>
+      <w:r>
+        <w:rPr>
+          <w:sz w:val="20"/>
+        </w:rPr>
+        <w:t>Anexo 1: Algoritmo da Montanha Russa.</w:t>
+      </w:r>
+    </w:p>
+    <w:p>
+      <w:pPr>
+        <w:jc w:val="both"/>
+        <w:rPr>
+          <w:sz w:val="20"/>
+        </w:rPr>
+      </w:pPr>
+      <w:r>
+        <w:rPr>
+          <w:sz w:val="20"/>
+        </w:rPr>
+        <w:t>Anexo 2: Algoritmo Produtor-Consumidor.</w:t>
+      </w:r>
+    </w:p>
+    <w:p>
+      <w:pPr>
+        <w:jc w:val="both"/>
+        <w:rPr>
+          <w:sz w:val="20"/>
+        </w:rPr>
+      </w:pPr>
+      <w:r>
+        <w:rPr>
+          <w:sz w:val="20"/>
+        </w:rPr>
+        <w:t>Anexo 3: Jantar dos Filósofos.</w:t>
+      </w:r>
+    </w:p>
+    <w:p>
+      <w:pPr>
+        <w:jc w:val="both"/>
+        <w:rPr>
+          <w:sz w:val="20"/>
+        </w:rPr>
+      </w:pPr>
+    </w:p>
+    <w:p>
+      <w:pPr>
+        <w:jc w:val="both"/>
+        <w:rPr>
+          <w:sz w:val="20"/>
         </w:rPr>
       </w:pPr>
       <w:bookmarkStart w:id="0" w:name="_GoBack"/>
@@ -1968,8 +2067,11 @@
     <w:lsdException w:name="Table 3D effects 3" w:semiHidden="1" w:unhideWhenUsed="1"/>
     <w:lsdException w:name="Table Contemporary" w:semiHidden="1" w:unhideWhenUsed="1"/>
     <w:lsdException w:name="Table Elegant" w:semiHidden="1" w:unhideWhenUsed="1"/>
+    <w:lsdException w:name="Table Professional" w:semiHidden="1" w:unhideWhenUsed="1"/>
     <w:lsdException w:name="Table Subtle 1" w:semiHidden="1" w:unhideWhenUsed="1"/>
     <w:lsdException w:name="Table Subtle 2" w:semiHidden="1" w:unhideWhenUsed="1"/>
+    <w:lsdException w:name="Table Web 1" w:semiHidden="1" w:unhideWhenUsed="1"/>
+    <w:lsdException w:name="Table Web 2" w:semiHidden="1" w:unhideWhenUsed="1"/>
     <w:lsdException w:name="Table Web 3" w:semiHidden="1" w:unhideWhenUsed="1"/>
     <w:lsdException w:name="Balloon Text" w:semiHidden="1" w:unhideWhenUsed="1"/>
     <w:lsdException w:name="Table Grid" w:uiPriority="59"/>

</xml_diff>

<commit_message>
Remoção do jantar dos filósofos e atuaização do relatório
</commit_message>
<xml_diff>
--- a/Relatório Ícaro e Ketrin.docx
+++ b/Relatório Ícaro e Ketrin.docx
@@ -651,13 +651,53 @@
         <w:rPr>
           <w:sz w:val="20"/>
         </w:rPr>
-        <w:t xml:space="preserve"> para iniciar aquele escopo do sistema. Já o problema do jantar dos filósofos, foram utilizadas as classes Filósofo, Garfo e Escalonador, e da mesma maneira, uma classe </w:t>
+        <w:t xml:space="preserve"> para iniciar aquele escopo do sistema. Já o problema do jantar dos filósofos,</w:t>
+      </w:r>
+      <w:r>
+        <w:rPr>
+          <w:sz w:val="20"/>
+        </w:rPr>
+        <w:t xml:space="preserve"> implementamos, porém não obtivemos sucesso e resolvemos não entregar. </w:t>
+      </w:r>
+      <w:r>
+        <w:rPr>
+          <w:sz w:val="20"/>
+        </w:rPr>
+        <w:t xml:space="preserve">No que diz respeito ao problema da montanha russa, foram elicitadas e montadas as classes Carrinho, Maquinista, </w:t>
       </w:r>
       <w:proofErr w:type="spellStart"/>
       <w:r>
         <w:rPr>
           <w:sz w:val="20"/>
         </w:rPr>
+        <w:t>MontanhaRussa</w:t>
+      </w:r>
+      <w:proofErr w:type="spellEnd"/>
+      <w:r>
+        <w:rPr>
+          <w:sz w:val="20"/>
+        </w:rPr>
+        <w:t xml:space="preserve">, Fila e </w:t>
+      </w:r>
+      <w:proofErr w:type="spellStart"/>
+      <w:r>
+        <w:rPr>
+          <w:sz w:val="20"/>
+        </w:rPr>
+        <w:t>AlimentaFila</w:t>
+      </w:r>
+      <w:proofErr w:type="spellEnd"/>
+      <w:r>
+        <w:rPr>
+          <w:sz w:val="20"/>
+        </w:rPr>
+        <w:t xml:space="preserve"> que possui a função de gerar passageiros a entrarem no brinquedo. Além disso, houve a criação de uma classe </w:t>
+      </w:r>
+      <w:proofErr w:type="spellStart"/>
+      <w:r>
+        <w:rPr>
+          <w:sz w:val="20"/>
+        </w:rPr>
         <w:t>Main</w:t>
       </w:r>
       <w:proofErr w:type="spellEnd"/>
@@ -665,48 +705,6 @@
         <w:rPr>
           <w:sz w:val="20"/>
         </w:rPr>
-        <w:t xml:space="preserve"> para executar este trecho. No que diz respeito ao problema da montanha russa, foram elicitadas e montadas as classes Carrinho, Maquinista, </w:t>
-      </w:r>
-      <w:proofErr w:type="spellStart"/>
-      <w:r>
-        <w:rPr>
-          <w:sz w:val="20"/>
-        </w:rPr>
-        <w:t>MontanhaRussa</w:t>
-      </w:r>
-      <w:proofErr w:type="spellEnd"/>
-      <w:r>
-        <w:rPr>
-          <w:sz w:val="20"/>
-        </w:rPr>
-        <w:t xml:space="preserve">, Fila e </w:t>
-      </w:r>
-      <w:proofErr w:type="spellStart"/>
-      <w:r>
-        <w:rPr>
-          <w:sz w:val="20"/>
-        </w:rPr>
-        <w:t>AlimentaFila</w:t>
-      </w:r>
-      <w:proofErr w:type="spellEnd"/>
-      <w:r>
-        <w:rPr>
-          <w:sz w:val="20"/>
-        </w:rPr>
-        <w:t xml:space="preserve"> que possui a função de gerar passageiros a entrarem no brinquedo. Além disso, houve a criação de uma classe </w:t>
-      </w:r>
-      <w:proofErr w:type="spellStart"/>
-      <w:r>
-        <w:rPr>
-          <w:sz w:val="20"/>
-        </w:rPr>
-        <w:t>Main</w:t>
-      </w:r>
-      <w:proofErr w:type="spellEnd"/>
-      <w:r>
-        <w:rPr>
-          <w:sz w:val="20"/>
-        </w:rPr>
         <w:t>.</w:t>
       </w:r>
     </w:p>
@@ -730,9 +728,9 @@
           <w:sz w:val="20"/>
         </w:rPr>
         <w:drawing>
-          <wp:inline distT="0" distB="0" distL="0" distR="0" wp14:anchorId="511F5CEE" wp14:editId="3B3D0967">
-            <wp:extent cx="2238687" cy="3115110"/>
-            <wp:effectExtent l="0" t="0" r="0" b="9525"/>
+          <wp:inline distT="0" distB="0" distL="0" distR="0" wp14:anchorId="2DD50EB7" wp14:editId="61A25101">
+            <wp:extent cx="1800476" cy="2133898"/>
+            <wp:effectExtent l="0" t="0" r="9525" b="0"/>
             <wp:docPr id="1" name="Imagem 1"/>
             <wp:cNvGraphicFramePr>
               <a:graphicFrameLocks xmlns:a="http://schemas.openxmlformats.org/drawingml/2006/main" noChangeAspect="1"/>
@@ -753,7 +751,7 @@
                   <pic:spPr>
                     <a:xfrm>
                       <a:off x="0" y="0"/>
-                      <a:ext cx="2238687" cy="3115110"/>
+                      <a:ext cx="1800476" cy="2133898"/>
                     </a:xfrm>
                     <a:prstGeom prst="rect">
                       <a:avLst/>
@@ -782,6 +780,14 @@
     </w:p>
     <w:p>
       <w:pPr>
+        <w:jc w:val="center"/>
+        <w:rPr>
+          <w:sz w:val="20"/>
+        </w:rPr>
+      </w:pPr>
+    </w:p>
+    <w:p>
+      <w:pPr>
         <w:ind w:firstLine="720"/>
         <w:jc w:val="both"/>
         <w:rPr>
@@ -792,7 +798,6 @@
         <w:rPr>
           <w:sz w:val="20"/>
         </w:rPr>
-        <w:lastRenderedPageBreak/>
         <w:t xml:space="preserve">A estrutura do projeto consiste na divisão de testes e código fonte da solução. Os códigos estão alocados em </w:t>
       </w:r>
       <w:r>
@@ -948,6 +953,14 @@
           <w:sz w:val="20"/>
         </w:rPr>
       </w:pPr>
+    </w:p>
+    <w:p>
+      <w:pPr>
+        <w:jc w:val="center"/>
+        <w:rPr>
+          <w:sz w:val="20"/>
+        </w:rPr>
+      </w:pPr>
       <w:r>
         <w:rPr>
           <w:sz w:val="20"/>
@@ -1108,56 +1121,34 @@
         </w:rPr>
         <w:t xml:space="preserve">ar a amplitude dos dados e se gerariam problemas ao sistema. </w:t>
       </w:r>
-    </w:p>
-    <w:p>
-      <w:pPr>
-        <w:jc w:val="both"/>
-        <w:rPr>
-          <w:sz w:val="20"/>
-        </w:rPr>
-      </w:pPr>
-    </w:p>
-    <w:p>
-      <w:pPr>
-        <w:jc w:val="both"/>
-        <w:rPr>
-          <w:sz w:val="20"/>
-        </w:rPr>
-      </w:pPr>
-      <w:r>
-        <w:rPr>
-          <w:sz w:val="20"/>
-        </w:rPr>
-        <w:t xml:space="preserve">Apresentar </w:t>
-      </w:r>
-      <w:r>
-        <w:rPr>
-          <w:b/>
-          <w:sz w:val="20"/>
-        </w:rPr>
-        <w:t>COMO FOI TESTADO O SISTEMA</w:t>
-      </w:r>
-    </w:p>
-    <w:p>
-      <w:pPr>
-        <w:jc w:val="both"/>
-        <w:rPr>
-          <w:sz w:val="20"/>
-        </w:rPr>
-      </w:pPr>
-      <w:r>
-        <w:rPr>
-          <w:sz w:val="20"/>
-        </w:rPr>
-        <w:t xml:space="preserve">Explicar </w:t>
-      </w:r>
-      <w:r>
-        <w:rPr>
-          <w:b/>
-          <w:sz w:val="20"/>
-        </w:rPr>
-        <w:t>COMO O TESTE REALIZADO GARANTE QUE O SISTEMA FUNCIONA</w:t>
-      </w:r>
+      <w:r>
+        <w:rPr>
+          <w:sz w:val="20"/>
+        </w:rPr>
+        <w:t>O sistema se comportou de maneira esperada. A garantia dada ao usuário da integridade das funcionalidades é assegurada a partir do princípio de que, no problema produtor-consumidor</w:t>
+      </w:r>
+      <w:r>
+        <w:rPr>
+          <w:sz w:val="20"/>
+        </w:rPr>
+        <w:t xml:space="preserve"> haverá produtos a serem retirados pelo consumidor apenas se houverem. Caso isso não ocorra, ele fica em </w:t>
+      </w:r>
+      <w:r>
+        <w:rPr>
+          <w:i/>
+          <w:iCs/>
+          <w:sz w:val="20"/>
+        </w:rPr>
+        <w:t>standby</w:t>
+      </w:r>
+      <w:r>
+        <w:rPr>
+          <w:sz w:val="20"/>
+        </w:rPr>
+        <w:t xml:space="preserve">, aguardando um produto para executar sua ação no tempo estipulado, formando assim uma fila de ações. Em relação à montanha russa, </w:t>
+      </w:r>
+      <w:bookmarkStart w:id="0" w:name="_GoBack"/>
+      <w:bookmarkEnd w:id="0"/>
     </w:p>
     <w:p>
       <w:pPr>
@@ -1207,24 +1198,106 @@
           <w:sz w:val="20"/>
           <w:szCs w:val="20"/>
         </w:rPr>
-        <w:t xml:space="preserve"> da programação concorrente, principalmente ao se trabalhar com Threads, já que o sistema se torna mais dinâmico e rápido, podendo alocar </w:t>
+        <w:t xml:space="preserve"> da programação </w:t>
       </w:r>
       <w:r>
         <w:rPr>
           <w:sz w:val="20"/>
           <w:szCs w:val="20"/>
         </w:rPr>
-        <w:t>recursos de maneira distinta às suas semelhantes. É notório destacar que a programação concorrente necessita de um cuidado maior dos programadores, ´pois podem gerar erros de dados inconsistentes com valores sendo manipulados e alterados por mais de uma Thread.</w:t>
-      </w:r>
-    </w:p>
-    <w:p>
-      <w:pPr>
-        <w:jc w:val="both"/>
+        <w:t>paralela</w:t>
+      </w:r>
+      <w:r>
         <w:rPr>
           <w:sz w:val="20"/>
           <w:szCs w:val="20"/>
         </w:rPr>
-      </w:pPr>
+        <w:t xml:space="preserve">, principalmente ao se trabalhar com Threads, já que o sistema se torna mais dinâmico e rápido, podendo alocar </w:t>
+      </w:r>
+      <w:r>
+        <w:rPr>
+          <w:sz w:val="20"/>
+          <w:szCs w:val="20"/>
+        </w:rPr>
+        <w:t xml:space="preserve">recursos de maneira distinta às suas semelhantes. É notório destacar que a programação </w:t>
+      </w:r>
+      <w:r>
+        <w:rPr>
+          <w:sz w:val="20"/>
+          <w:szCs w:val="20"/>
+        </w:rPr>
+        <w:t>paralela</w:t>
+      </w:r>
+      <w:r>
+        <w:rPr>
+          <w:sz w:val="20"/>
+          <w:szCs w:val="20"/>
+        </w:rPr>
+        <w:t xml:space="preserve"> necessita de um cuidado maior dos programadores, ´pois podem gerar erros de dados inconsistentes com valores sendo manipulados e alterados por mais de uma Thread.</w:t>
+      </w:r>
+    </w:p>
+    <w:p>
+      <w:pPr>
+        <w:jc w:val="both"/>
+        <w:rPr>
+          <w:sz w:val="20"/>
+          <w:szCs w:val="20"/>
+        </w:rPr>
+      </w:pPr>
+      <w:r>
+        <w:rPr>
+          <w:sz w:val="20"/>
+          <w:szCs w:val="20"/>
+        </w:rPr>
+        <w:tab/>
+        <w:t xml:space="preserve">Os problemas clássicos de sincronização são, independente da tecnologia e linguagem, um desafio aos programadores que não são acostumados com a programação </w:t>
+      </w:r>
+      <w:r>
+        <w:rPr>
+          <w:sz w:val="20"/>
+          <w:szCs w:val="20"/>
+        </w:rPr>
+        <w:t>paralela</w:t>
+      </w:r>
+      <w:r>
+        <w:rPr>
+          <w:sz w:val="20"/>
+          <w:szCs w:val="20"/>
+        </w:rPr>
+        <w:t>, já que é necessário assegurar a integridade do dado a todo o momento. Este é um ponto que, ao nosso ver, não perderá seu espaço no mundo da programação, principalmente por causa do avanço tecnológico e da necessidade da sociedade em adquirir informação mais rapidamente.</w:t>
+      </w:r>
+    </w:p>
+    <w:p>
+      <w:pPr>
+        <w:jc w:val="both"/>
+        <w:rPr>
+          <w:sz w:val="20"/>
+          <w:szCs w:val="20"/>
+        </w:rPr>
+      </w:pPr>
+      <w:r>
+        <w:rPr>
+          <w:sz w:val="20"/>
+          <w:szCs w:val="20"/>
+        </w:rPr>
+        <w:tab/>
+        <w:t xml:space="preserve">Por fim, destacamos que o trabalho realizado apenas soma ao conhecimento traçado e desejado à disciplina, já que força os alunos a </w:t>
+      </w:r>
+      <w:r>
+        <w:rPr>
+          <w:sz w:val="20"/>
+          <w:szCs w:val="20"/>
+        </w:rPr>
+        <w:t xml:space="preserve">lidar com os diferentes problemas frente à programação paralela. </w:t>
+      </w:r>
+      <w:r>
+        <w:rPr>
+          <w:sz w:val="20"/>
+          <w:szCs w:val="20"/>
+        </w:rPr>
+        <w:lastRenderedPageBreak/>
+        <w:t>Vale acrescentar que para futuros engenheiros de software é imprescindível aperfeiçoar os aspectos deste tipo de programação e ser adaptável às novas tecnologias que poderão existir.</w:t>
+      </w:r>
     </w:p>
     <w:p>
       <w:pPr>
@@ -1255,7 +1328,6 @@
           <w:smallCaps/>
           <w:color w:val="auto"/>
         </w:rPr>
-        <w:lastRenderedPageBreak/>
         <w:t>Anexos</w:t>
       </w:r>
     </w:p>
@@ -1406,8 +1478,6 @@
           <w:sz w:val="20"/>
         </w:rPr>
       </w:pPr>
-      <w:bookmarkStart w:id="0" w:name="_GoBack"/>
-      <w:bookmarkEnd w:id="0"/>
     </w:p>
     <w:p>
       <w:pPr>
@@ -1464,11 +1534,35 @@
         </w:rPr>
         <w:t>sado em 5 de outubro de 2019.</w:t>
       </w:r>
-      <w:r>
-        <w:rPr>
-          <w:sz w:val="20"/>
-        </w:rPr>
-        <w:t xml:space="preserve"> </w:t>
+    </w:p>
+    <w:p>
+      <w:pPr>
+        <w:jc w:val="both"/>
+        <w:rPr>
+          <w:sz w:val="20"/>
+        </w:rPr>
+      </w:pPr>
+    </w:p>
+    <w:p>
+      <w:pPr>
+        <w:jc w:val="both"/>
+        <w:rPr>
+          <w:sz w:val="20"/>
+        </w:rPr>
+      </w:pPr>
+      <w:proofErr w:type="spellStart"/>
+      <w:r>
+        <w:rPr>
+          <w:sz w:val="20"/>
+        </w:rPr>
+        <w:t>Tanenbaum</w:t>
+      </w:r>
+      <w:proofErr w:type="spellEnd"/>
+      <w:r>
+        <w:rPr>
+          <w:sz w:val="20"/>
+        </w:rPr>
+        <w:t>, A. S., &amp; Machado Filho, N. (1995). Sistemas operacionais modernos (Vol. 3). Prentice-Hall.</w:t>
       </w:r>
     </w:p>
     <w:p>

</xml_diff>

<commit_message>
Finalização dos códigos e relatório
Construção da build do projeto
</commit_message>
<xml_diff>
--- a/Relatório Ícaro e Ketrin.docx
+++ b/Relatório Ícaro e Ketrin.docx
@@ -684,7 +684,7 @@
         <w:rPr>
           <w:sz w:val="20"/>
         </w:rPr>
-        <w:t>AlimentaFila</w:t>
+        <w:t>NewFila</w:t>
       </w:r>
       <w:proofErr w:type="spellEnd"/>
       <w:r>
@@ -728,9 +728,9 @@
           <w:sz w:val="20"/>
         </w:rPr>
         <w:drawing>
-          <wp:inline distT="0" distB="0" distL="0" distR="0" wp14:anchorId="2DD50EB7" wp14:editId="61A25101">
-            <wp:extent cx="1800476" cy="2133898"/>
-            <wp:effectExtent l="0" t="0" r="9525" b="0"/>
+          <wp:inline distT="0" distB="0" distL="0" distR="0" wp14:anchorId="1F2491EE" wp14:editId="58FF1606">
+            <wp:extent cx="1848108" cy="2057687"/>
+            <wp:effectExtent l="0" t="0" r="0" b="0"/>
             <wp:docPr id="1" name="Imagem 1"/>
             <wp:cNvGraphicFramePr>
               <a:graphicFrameLocks xmlns:a="http://schemas.openxmlformats.org/drawingml/2006/main" noChangeAspect="1"/>
@@ -751,7 +751,7 @@
                   <pic:spPr>
                     <a:xfrm>
                       <a:off x="0" y="0"/>
-                      <a:ext cx="1800476" cy="2133898"/>
+                      <a:ext cx="1848108" cy="2057687"/>
                     </a:xfrm>
                     <a:prstGeom prst="rect">
                       <a:avLst/>
@@ -842,12 +842,23 @@
         <w:rPr>
           <w:sz w:val="20"/>
         </w:rPr>
-        <w:t xml:space="preserve"> Abaixo são apresentadas figuras de 2 a 8 que demonstram os métodos e trechos específicos relevantes para desempenhar a função básica de cada problema.</w:t>
-      </w:r>
-    </w:p>
-    <w:p>
-      <w:pPr>
-        <w:ind w:firstLine="720"/>
+        <w:t xml:space="preserve"> Abaixo são apresentadas figuras de 2 a </w:t>
+      </w:r>
+      <w:r>
+        <w:rPr>
+          <w:sz w:val="20"/>
+        </w:rPr>
+        <w:t>6</w:t>
+      </w:r>
+      <w:r>
+        <w:rPr>
+          <w:sz w:val="20"/>
+        </w:rPr>
+        <w:t xml:space="preserve"> que demonstram os métodos e trechos específicos relevantes para desempenhar a função básica de cada problema.</w:t>
+      </w:r>
+    </w:p>
+    <w:p>
+      <w:pPr>
         <w:jc w:val="both"/>
         <w:rPr>
           <w:sz w:val="20"/>
@@ -861,18 +872,11 @@
           <w:sz w:val="20"/>
         </w:rPr>
       </w:pPr>
-    </w:p>
-    <w:p>
-      <w:pPr>
-        <w:jc w:val="both"/>
-        <w:rPr>
-          <w:sz w:val="20"/>
-        </w:rPr>
-      </w:pPr>
-      <w:r>
-        <w:rPr>
-          <w:sz w:val="20"/>
-        </w:rPr>
+      <w:r>
+        <w:rPr>
+          <w:sz w:val="20"/>
+        </w:rPr>
+        <w:lastRenderedPageBreak/>
         <w:drawing>
           <wp:inline distT="0" distB="0" distL="0" distR="0" wp14:anchorId="3408302B" wp14:editId="51A89A9A">
             <wp:extent cx="5581015" cy="1233805"/>
@@ -1034,6 +1038,77 @@
     </w:p>
     <w:p>
       <w:pPr>
+        <w:jc w:val="center"/>
+        <w:rPr>
+          <w:sz w:val="20"/>
+        </w:rPr>
+      </w:pPr>
+      <w:r>
+        <w:rPr>
+          <w:sz w:val="20"/>
+        </w:rPr>
+        <w:drawing>
+          <wp:inline distT="0" distB="0" distL="0" distR="0" wp14:anchorId="0562F98B" wp14:editId="410C0D62">
+            <wp:extent cx="3610479" cy="2381582"/>
+            <wp:effectExtent l="0" t="0" r="9525" b="0"/>
+            <wp:docPr id="4" name="Imagem 4"/>
+            <wp:cNvGraphicFramePr>
+              <a:graphicFrameLocks xmlns:a="http://schemas.openxmlformats.org/drawingml/2006/main" noChangeAspect="1"/>
+            </wp:cNvGraphicFramePr>
+            <a:graphic xmlns:a="http://schemas.openxmlformats.org/drawingml/2006/main">
+              <a:graphicData uri="http://schemas.openxmlformats.org/drawingml/2006/picture">
+                <pic:pic xmlns:pic="http://schemas.openxmlformats.org/drawingml/2006/picture">
+                  <pic:nvPicPr>
+                    <pic:cNvPr id="1" name=""/>
+                    <pic:cNvPicPr/>
+                  </pic:nvPicPr>
+                  <pic:blipFill>
+                    <a:blip r:embed="rId10"/>
+                    <a:stretch>
+                      <a:fillRect/>
+                    </a:stretch>
+                  </pic:blipFill>
+                  <pic:spPr>
+                    <a:xfrm>
+                      <a:off x="0" y="0"/>
+                      <a:ext cx="3610479" cy="2381582"/>
+                    </a:xfrm>
+                    <a:prstGeom prst="rect">
+                      <a:avLst/>
+                    </a:prstGeom>
+                  </pic:spPr>
+                </pic:pic>
+              </a:graphicData>
+            </a:graphic>
+          </wp:inline>
+        </w:drawing>
+      </w:r>
+    </w:p>
+    <w:p>
+      <w:pPr>
+        <w:jc w:val="center"/>
+        <w:rPr>
+          <w:sz w:val="20"/>
+        </w:rPr>
+      </w:pPr>
+      <w:r>
+        <w:rPr>
+          <w:sz w:val="20"/>
+        </w:rPr>
+        <w:t>Figura 4: Classe Buffer, construtor e atributos.</w:t>
+      </w:r>
+    </w:p>
+    <w:p>
+      <w:pPr>
+        <w:jc w:val="center"/>
+        <w:rPr>
+          <w:sz w:val="20"/>
+        </w:rPr>
+      </w:pPr>
+    </w:p>
+    <w:p>
+      <w:pPr>
+        <w:ind w:firstLine="360"/>
         <w:jc w:val="both"/>
         <w:rPr>
           <w:sz w:val="20"/>
@@ -1049,24 +1124,310 @@
         <w:rPr>
           <w:sz w:val="20"/>
         </w:rPr>
-        <w:t xml:space="preserve">estendem de Thread, para poderem trabalhar sobre o mesmo conjunto de dados e em threads, </w:t>
-      </w:r>
-    </w:p>
-    <w:p>
-      <w:pPr>
+        <w:t>estendem de Thread, para poderem trabalhar sobre o mesmo conjunto de dados e em threads</w:t>
+      </w:r>
+      <w:r>
+        <w:rPr>
+          <w:sz w:val="20"/>
+        </w:rPr>
+        <w:t>. A figura 4 mostra a classe Buffer, um TAD (Tipo Abstrato de Dado) criado para manipularmos um conjunto de atributos como limite, seu início e fim.</w:t>
+      </w:r>
+    </w:p>
+    <w:p>
+      <w:pPr>
+        <w:ind w:firstLine="360"/>
         <w:jc w:val="both"/>
         <w:rPr>
           <w:sz w:val="20"/>
         </w:rPr>
       </w:pPr>
-    </w:p>
-    <w:p>
-      <w:pPr>
-        <w:jc w:val="center"/>
-        <w:rPr>
-          <w:sz w:val="20"/>
-        </w:rPr>
-      </w:pPr>
+      <w:r>
+        <w:rPr>
+          <w:sz w:val="20"/>
+        </w:rPr>
+        <w:t xml:space="preserve">Em relação ao problema da montanha russa, decidimos adotar uma outra abordagem, como visto em uma vídeo aula, implementamos à classe o </w:t>
+      </w:r>
+      <w:proofErr w:type="spellStart"/>
+      <w:r>
+        <w:rPr>
+          <w:sz w:val="20"/>
+        </w:rPr>
+        <w:t>Runnable</w:t>
+      </w:r>
+      <w:proofErr w:type="spellEnd"/>
+      <w:r>
+        <w:rPr>
+          <w:sz w:val="20"/>
+        </w:rPr>
+        <w:t xml:space="preserve">, que força a implementação do método </w:t>
+      </w:r>
+      <w:proofErr w:type="spellStart"/>
+      <w:proofErr w:type="gramStart"/>
+      <w:r>
+        <w:rPr>
+          <w:sz w:val="20"/>
+        </w:rPr>
+        <w:t>run</w:t>
+      </w:r>
+      <w:proofErr w:type="spellEnd"/>
+      <w:r>
+        <w:rPr>
+          <w:sz w:val="20"/>
+        </w:rPr>
+        <w:t>(</w:t>
+      </w:r>
+      <w:proofErr w:type="gramEnd"/>
+      <w:r>
+        <w:rPr>
+          <w:sz w:val="20"/>
+        </w:rPr>
+        <w:t xml:space="preserve">) que dita seu comportamento, figura 5. Utilizamos isto, pois </w:t>
+      </w:r>
+      <w:proofErr w:type="gramStart"/>
+      <w:r>
+        <w:rPr>
+          <w:sz w:val="20"/>
+        </w:rPr>
+        <w:t>uma thread</w:t>
+      </w:r>
+      <w:proofErr w:type="gramEnd"/>
+      <w:r>
+        <w:rPr>
+          <w:sz w:val="20"/>
+        </w:rPr>
+        <w:t xml:space="preserve"> utiliza deste recurso e ele dita sua execução. Além diss</w:t>
+      </w:r>
+      <w:r>
+        <w:rPr>
+          <w:sz w:val="20"/>
+        </w:rPr>
+        <w:t>o</w:t>
+      </w:r>
+      <w:r>
+        <w:rPr>
+          <w:sz w:val="20"/>
+        </w:rPr>
+        <w:t>, utilizamos constantes para checar o funcionamento do sistema, novamente, sem massa de teste.</w:t>
+      </w:r>
+      <w:r>
+        <w:rPr>
+          <w:sz w:val="20"/>
+        </w:rPr>
+        <w:t xml:space="preserve"> Outa classe importante de ser comentada é a Maquinista que possui um funcionamento de checagem do carrinho a todo o momento para dar partida e iniciar o trajeto na montanha russa, figura 6.</w:t>
+      </w:r>
+    </w:p>
+    <w:p>
+      <w:pPr>
+        <w:ind w:firstLine="360"/>
+        <w:jc w:val="both"/>
+        <w:rPr>
+          <w:sz w:val="20"/>
+        </w:rPr>
+      </w:pPr>
+    </w:p>
+    <w:p>
+      <w:pPr>
+        <w:ind w:firstLine="360"/>
+        <w:jc w:val="center"/>
+        <w:rPr>
+          <w:sz w:val="20"/>
+        </w:rPr>
+      </w:pPr>
+      <w:r>
+        <w:rPr>
+          <w:sz w:val="20"/>
+        </w:rPr>
+        <w:lastRenderedPageBreak/>
+        <w:drawing>
+          <wp:inline distT="0" distB="0" distL="0" distR="0" wp14:anchorId="3F4BA8C7" wp14:editId="6E6CD933">
+            <wp:extent cx="5287621" cy="2059940"/>
+            <wp:effectExtent l="0" t="0" r="8890" b="0"/>
+            <wp:docPr id="7" name="Imagem 7"/>
+            <wp:cNvGraphicFramePr>
+              <a:graphicFrameLocks xmlns:a="http://schemas.openxmlformats.org/drawingml/2006/main" noChangeAspect="1"/>
+            </wp:cNvGraphicFramePr>
+            <a:graphic xmlns:a="http://schemas.openxmlformats.org/drawingml/2006/main">
+              <a:graphicData uri="http://schemas.openxmlformats.org/drawingml/2006/picture">
+                <pic:pic xmlns:pic="http://schemas.openxmlformats.org/drawingml/2006/picture">
+                  <pic:nvPicPr>
+                    <pic:cNvPr id="1" name=""/>
+                    <pic:cNvPicPr/>
+                  </pic:nvPicPr>
+                  <pic:blipFill>
+                    <a:blip r:embed="rId11"/>
+                    <a:stretch>
+                      <a:fillRect/>
+                    </a:stretch>
+                  </pic:blipFill>
+                  <pic:spPr>
+                    <a:xfrm>
+                      <a:off x="0" y="0"/>
+                      <a:ext cx="5305755" cy="2067005"/>
+                    </a:xfrm>
+                    <a:prstGeom prst="rect">
+                      <a:avLst/>
+                    </a:prstGeom>
+                  </pic:spPr>
+                </pic:pic>
+              </a:graphicData>
+            </a:graphic>
+          </wp:inline>
+        </w:drawing>
+      </w:r>
+    </w:p>
+    <w:p>
+      <w:pPr>
+        <w:ind w:firstLine="360"/>
+        <w:jc w:val="center"/>
+        <w:rPr>
+          <w:sz w:val="20"/>
+        </w:rPr>
+      </w:pPr>
+      <w:r>
+        <w:rPr>
+          <w:sz w:val="20"/>
+        </w:rPr>
+        <w:t xml:space="preserve">Figura 5: Classe </w:t>
+      </w:r>
+      <w:proofErr w:type="spellStart"/>
+      <w:r>
+        <w:rPr>
+          <w:sz w:val="20"/>
+        </w:rPr>
+        <w:t>MontanhaRussa</w:t>
+      </w:r>
+      <w:proofErr w:type="spellEnd"/>
+      <w:r>
+        <w:rPr>
+          <w:sz w:val="20"/>
+        </w:rPr>
+        <w:t xml:space="preserve"> e seu método </w:t>
+      </w:r>
+      <w:proofErr w:type="spellStart"/>
+      <w:proofErr w:type="gramStart"/>
+      <w:r>
+        <w:rPr>
+          <w:sz w:val="20"/>
+        </w:rPr>
+        <w:t>run</w:t>
+      </w:r>
+      <w:proofErr w:type="spellEnd"/>
+      <w:r>
+        <w:rPr>
+          <w:sz w:val="20"/>
+        </w:rPr>
+        <w:t>(</w:t>
+      </w:r>
+      <w:proofErr w:type="gramEnd"/>
+      <w:r>
+        <w:rPr>
+          <w:sz w:val="20"/>
+        </w:rPr>
+        <w:t>).</w:t>
+      </w:r>
+    </w:p>
+    <w:p>
+      <w:pPr>
+        <w:ind w:firstLine="360"/>
+        <w:jc w:val="center"/>
+        <w:rPr>
+          <w:sz w:val="20"/>
+        </w:rPr>
+      </w:pPr>
+    </w:p>
+    <w:p>
+      <w:pPr>
+        <w:ind w:firstLine="360"/>
+        <w:jc w:val="center"/>
+        <w:rPr>
+          <w:sz w:val="20"/>
+        </w:rPr>
+      </w:pPr>
+    </w:p>
+    <w:p>
+      <w:pPr>
+        <w:ind w:firstLine="360"/>
+        <w:jc w:val="center"/>
+        <w:rPr>
+          <w:sz w:val="20"/>
+        </w:rPr>
+      </w:pPr>
+      <w:r>
+        <w:rPr>
+          <w:sz w:val="20"/>
+        </w:rPr>
+        <w:drawing>
+          <wp:inline distT="0" distB="0" distL="0" distR="0" wp14:anchorId="7BC788A1" wp14:editId="44D55884">
+            <wp:extent cx="5451109" cy="2797810"/>
+            <wp:effectExtent l="0" t="0" r="0" b="2540"/>
+            <wp:docPr id="6" name="Imagem 6"/>
+            <wp:cNvGraphicFramePr>
+              <a:graphicFrameLocks xmlns:a="http://schemas.openxmlformats.org/drawingml/2006/main" noChangeAspect="1"/>
+            </wp:cNvGraphicFramePr>
+            <a:graphic xmlns:a="http://schemas.openxmlformats.org/drawingml/2006/main">
+              <a:graphicData uri="http://schemas.openxmlformats.org/drawingml/2006/picture">
+                <pic:pic xmlns:pic="http://schemas.openxmlformats.org/drawingml/2006/picture">
+                  <pic:nvPicPr>
+                    <pic:cNvPr id="1" name=""/>
+                    <pic:cNvPicPr/>
+                  </pic:nvPicPr>
+                  <pic:blipFill>
+                    <a:blip r:embed="rId12"/>
+                    <a:stretch>
+                      <a:fillRect/>
+                    </a:stretch>
+                  </pic:blipFill>
+                  <pic:spPr>
+                    <a:xfrm>
+                      <a:off x="0" y="0"/>
+                      <a:ext cx="5454981" cy="2799797"/>
+                    </a:xfrm>
+                    <a:prstGeom prst="rect">
+                      <a:avLst/>
+                    </a:prstGeom>
+                  </pic:spPr>
+                </pic:pic>
+              </a:graphicData>
+            </a:graphic>
+          </wp:inline>
+        </w:drawing>
+      </w:r>
+    </w:p>
+    <w:p>
+      <w:pPr>
+        <w:jc w:val="center"/>
+        <w:rPr>
+          <w:sz w:val="20"/>
+        </w:rPr>
+      </w:pPr>
+      <w:r>
+        <w:rPr>
+          <w:sz w:val="20"/>
+        </w:rPr>
+        <w:t xml:space="preserve">Figura 6: Método construtor e trecho do </w:t>
+      </w:r>
+      <w:proofErr w:type="spellStart"/>
+      <w:proofErr w:type="gramStart"/>
+      <w:r>
+        <w:rPr>
+          <w:sz w:val="20"/>
+        </w:rPr>
+        <w:t>run</w:t>
+      </w:r>
+      <w:proofErr w:type="spellEnd"/>
+      <w:r>
+        <w:rPr>
+          <w:sz w:val="20"/>
+        </w:rPr>
+        <w:t>(</w:t>
+      </w:r>
+      <w:proofErr w:type="gramEnd"/>
+      <w:r>
+        <w:rPr>
+          <w:sz w:val="20"/>
+        </w:rPr>
+        <w:t>) da classe Maquinista.</w:t>
+      </w:r>
     </w:p>
     <w:p>
       <w:pPr>
@@ -1147,8 +1508,29 @@
         </w:rPr>
         <w:t xml:space="preserve">, aguardando um produto para executar sua ação no tempo estipulado, formando assim uma fila de ações. Em relação à montanha russa, </w:t>
       </w:r>
-      <w:bookmarkStart w:id="0" w:name="_GoBack"/>
-      <w:bookmarkEnd w:id="0"/>
+    </w:p>
+    <w:p>
+      <w:pPr>
+        <w:jc w:val="both"/>
+        <w:rPr>
+          <w:sz w:val="20"/>
+        </w:rPr>
+      </w:pPr>
+      <w:r>
+        <w:rPr>
+          <w:sz w:val="20"/>
+        </w:rPr>
+        <w:tab/>
+        <w:t>Como dificuldades, vale ressaltar o entendimento não alcançado em sala de aula e a necessidade de sua complementação por fora, além de provas que tivemos ao longo da semana, houvera a indisponibilidade durante quase uma semana de Ícaro, isto fez com que a qualidade do trabalho caísse. Ademais, vale destacar que o jantar dos filósofos não conseguimos implementar a tempo por estas questões.</w:t>
+      </w:r>
+    </w:p>
+    <w:p>
+      <w:pPr>
+        <w:jc w:val="both"/>
+        <w:rPr>
+          <w:sz w:val="20"/>
+        </w:rPr>
+      </w:pPr>
     </w:p>
     <w:p>
       <w:pPr>
@@ -1167,6 +1549,7 @@
           <w:smallCaps/>
           <w:color w:val="auto"/>
         </w:rPr>
+        <w:lastRenderedPageBreak/>
         <w:t>Conclusão</w:t>
       </w:r>
     </w:p>
@@ -1288,15 +1671,7 @@
           <w:sz w:val="20"/>
           <w:szCs w:val="20"/>
         </w:rPr>
-        <w:t xml:space="preserve">lidar com os diferentes problemas frente à programação paralela. </w:t>
-      </w:r>
-      <w:r>
-        <w:rPr>
-          <w:sz w:val="20"/>
-          <w:szCs w:val="20"/>
-        </w:rPr>
-        <w:lastRenderedPageBreak/>
-        <w:t>Vale acrescentar que para futuros engenheiros de software é imprescindível aperfeiçoar os aspectos deste tipo de programação e ser adaptável às novas tecnologias que poderão existir.</w:t>
+        <w:t>lidar com os diferentes problemas frente à programação paralela. Vale acrescentar que para futuros engenheiros de software é imprescindível aperfeiçoar os aspectos deste tipo de programação e ser adaptável às novas tecnologias que poderão existir.</w:t>
       </w:r>
     </w:p>
     <w:p>
@@ -1462,6 +1837,12 @@
         </w:rPr>
         <w:t xml:space="preserve">Figura 4: </w:t>
       </w:r>
+      <w:r>
+        <w:rPr>
+          <w:sz w:val="20"/>
+        </w:rPr>
+        <w:t>Classe Buffer, construtor e atributos.</w:t>
+      </w:r>
     </w:p>
     <w:p>
       <w:pPr>
@@ -1470,6 +1851,89 @@
           <w:sz w:val="20"/>
         </w:rPr>
       </w:pPr>
+      <w:r>
+        <w:rPr>
+          <w:sz w:val="20"/>
+        </w:rPr>
+        <w:t xml:space="preserve">Figura 5: Classe </w:t>
+      </w:r>
+      <w:proofErr w:type="spellStart"/>
+      <w:r>
+        <w:rPr>
+          <w:sz w:val="20"/>
+        </w:rPr>
+        <w:t>MontanhaRussa</w:t>
+      </w:r>
+      <w:proofErr w:type="spellEnd"/>
+      <w:r>
+        <w:rPr>
+          <w:sz w:val="20"/>
+        </w:rPr>
+        <w:t xml:space="preserve"> e seu método </w:t>
+      </w:r>
+      <w:proofErr w:type="spellStart"/>
+      <w:proofErr w:type="gramStart"/>
+      <w:r>
+        <w:rPr>
+          <w:sz w:val="20"/>
+        </w:rPr>
+        <w:t>run</w:t>
+      </w:r>
+      <w:proofErr w:type="spellEnd"/>
+      <w:r>
+        <w:rPr>
+          <w:sz w:val="20"/>
+        </w:rPr>
+        <w:t>(</w:t>
+      </w:r>
+      <w:proofErr w:type="gramEnd"/>
+      <w:r>
+        <w:rPr>
+          <w:sz w:val="20"/>
+        </w:rPr>
+        <w:t>).</w:t>
+      </w:r>
+    </w:p>
+    <w:p>
+      <w:pPr>
+        <w:rPr>
+          <w:sz w:val="20"/>
+        </w:rPr>
+      </w:pPr>
+      <w:r>
+        <w:rPr>
+          <w:sz w:val="20"/>
+        </w:rPr>
+        <w:t xml:space="preserve">Figura 6: </w:t>
+      </w:r>
+      <w:r>
+        <w:rPr>
+          <w:sz w:val="20"/>
+        </w:rPr>
+        <w:t xml:space="preserve">Método construtor e trecho do </w:t>
+      </w:r>
+      <w:proofErr w:type="spellStart"/>
+      <w:proofErr w:type="gramStart"/>
+      <w:r>
+        <w:rPr>
+          <w:sz w:val="20"/>
+        </w:rPr>
+        <w:t>run</w:t>
+      </w:r>
+      <w:proofErr w:type="spellEnd"/>
+      <w:r>
+        <w:rPr>
+          <w:sz w:val="20"/>
+        </w:rPr>
+        <w:t>(</w:t>
+      </w:r>
+      <w:proofErr w:type="gramEnd"/>
+      <w:r>
+        <w:rPr>
+          <w:sz w:val="20"/>
+        </w:rPr>
+        <w:t>) da classe Maquinista.</w:t>
+      </w:r>
     </w:p>
     <w:p>
       <w:pPr>
@@ -1564,18 +2028,11 @@
         </w:rPr>
         <w:t>, A. S., &amp; Machado Filho, N. (1995). Sistemas operacionais modernos (Vol. 3). Prentice-Hall.</w:t>
       </w:r>
-    </w:p>
-    <w:p>
-      <w:pPr>
-        <w:rPr>
-          <w:sz w:val="20"/>
-          <w:szCs w:val="20"/>
-        </w:rPr>
-      </w:pPr>
-    </w:p>
-    <w:p/>
+      <w:bookmarkStart w:id="0" w:name="_GoBack"/>
+      <w:bookmarkEnd w:id="0"/>
+    </w:p>
     <w:sectPr>
-      <w:headerReference w:type="default" r:id="rId10"/>
+      <w:headerReference w:type="default" r:id="rId13"/>
       <w:pgSz w:w="11900" w:h="16840"/>
       <w:pgMar w:top="1701" w:right="1410" w:bottom="1701" w:left="1701" w:header="708" w:footer="708" w:gutter="0"/>
       <w:cols w:space="708"/>

</xml_diff>